<commit_message>
seperated form view for student and teacher
</commit_message>
<xml_diff>
--- a/static/mentor-form-trial.docx
+++ b/static/mentor-form-trial.docx
@@ -226,27 +226,7 @@
                 <w:sz w:val="24"/>
                 <w:szCs w:val="24"/>
               </w:rPr>
-              <w:t>{{</w:t>
-            </w:r>
-            <w:proofErr w:type="spellStart"/>
-            <w:r>
-              <w:rPr>
-                <w:rFonts w:ascii="Times" w:eastAsia="Times" w:hAnsi="Times" w:cs="Times"/>
-                <w:color w:val="000000"/>
-                <w:sz w:val="24"/>
-                <w:szCs w:val="24"/>
-              </w:rPr>
-              <w:t>rollno</w:t>
-            </w:r>
-            <w:proofErr w:type="spellEnd"/>
-            <w:r>
-              <w:rPr>
-                <w:rFonts w:ascii="Times" w:eastAsia="Times" w:hAnsi="Times" w:cs="Times"/>
-                <w:color w:val="000000"/>
-                <w:sz w:val="24"/>
-                <w:szCs w:val="24"/>
-              </w:rPr>
-              <w:t>}}</w:t>
+              <w:t>{{rollno}}</w:t>
             </w:r>
           </w:p>
         </w:tc>
@@ -348,27 +328,7 @@
                 <w:sz w:val="24"/>
                 <w:szCs w:val="24"/>
               </w:rPr>
-              <w:t>{{</w:t>
-            </w:r>
-            <w:proofErr w:type="spellStart"/>
-            <w:r>
-              <w:rPr>
-                <w:rFonts w:ascii="Times" w:eastAsia="Times" w:hAnsi="Times" w:cs="Times"/>
-                <w:color w:val="000000"/>
-                <w:sz w:val="24"/>
-                <w:szCs w:val="24"/>
-              </w:rPr>
-              <w:t>semno</w:t>
-            </w:r>
-            <w:proofErr w:type="spellEnd"/>
-            <w:r>
-              <w:rPr>
-                <w:rFonts w:ascii="Times" w:eastAsia="Times" w:hAnsi="Times" w:cs="Times"/>
-                <w:color w:val="000000"/>
-                <w:sz w:val="24"/>
-                <w:szCs w:val="24"/>
-              </w:rPr>
-              <w:t>}}</w:t>
+              <w:t>{{semno}}</w:t>
             </w:r>
           </w:p>
         </w:tc>
@@ -395,17 +355,7 @@
                 <w:sz w:val="24"/>
                 <w:szCs w:val="24"/>
               </w:rPr>
-              <w:t xml:space="preserve">Academic Performance and Cognitive Test Score </w:t>
-            </w:r>
-            <w:proofErr w:type="gramStart"/>
-            <w:r>
-              <w:rPr>
-                <w:rFonts w:ascii="Times" w:eastAsia="Times" w:hAnsi="Times" w:cs="Times"/>
-                <w:color w:val="000000"/>
-                <w:sz w:val="24"/>
-                <w:szCs w:val="24"/>
-              </w:rPr>
-              <w:t>-</w:t>
+              <w:t>Academic Performance and Cognitive Test Score -</w:t>
             </w:r>
             <w:r>
               <w:rPr>
@@ -414,17 +364,7 @@
                 <w:sz w:val="20"/>
                 <w:szCs w:val="20"/>
               </w:rPr>
-              <w:t>(</w:t>
-            </w:r>
-            <w:proofErr w:type="gramEnd"/>
-            <w:r>
-              <w:rPr>
-                <w:rFonts w:ascii="Times" w:eastAsia="Times" w:hAnsi="Times" w:cs="Times"/>
-                <w:color w:val="000000"/>
-                <w:sz w:val="20"/>
-                <w:szCs w:val="20"/>
-              </w:rPr>
-              <w:t>Applicable for only SE Classes)</w:t>
+              <w:t>(Applicable for only SE Classes)</w:t>
             </w:r>
           </w:p>
         </w:tc>
@@ -472,7 +412,6 @@
               </w:rPr>
               <w:t xml:space="preserve"> – {{</w:t>
             </w:r>
-            <w:proofErr w:type="spellStart"/>
             <w:r>
               <w:rPr>
                 <w:rFonts w:ascii="Times" w:eastAsia="Times" w:hAnsi="Times" w:cs="Times"/>
@@ -482,7 +421,6 @@
               </w:rPr>
               <w:t>cts</w:t>
             </w:r>
-            <w:proofErr w:type="spellEnd"/>
             <w:r>
               <w:rPr>
                 <w:rFonts w:ascii="Times" w:eastAsia="Times" w:hAnsi="Times" w:cs="Times"/>
@@ -547,27 +485,7 @@
                 <w:sz w:val="24"/>
                 <w:szCs w:val="24"/>
               </w:rPr>
-              <w:t>–{{</w:t>
-            </w:r>
-            <w:proofErr w:type="spellStart"/>
-            <w:r>
-              <w:rPr>
-                <w:rFonts w:ascii="Times" w:eastAsia="Times" w:hAnsi="Times" w:cs="Times"/>
-                <w:color w:val="000000"/>
-                <w:sz w:val="24"/>
-                <w:szCs w:val="24"/>
-              </w:rPr>
-              <w:t>semcgpa</w:t>
-            </w:r>
-            <w:proofErr w:type="spellEnd"/>
-            <w:r>
-              <w:rPr>
-                <w:rFonts w:ascii="Times" w:eastAsia="Times" w:hAnsi="Times" w:cs="Times"/>
-                <w:color w:val="000000"/>
-                <w:sz w:val="24"/>
-                <w:szCs w:val="24"/>
-              </w:rPr>
-              <w:t>}}</w:t>
+              <w:t>–{{semcgpa}}</w:t>
             </w:r>
             <w:r>
               <w:rPr>
@@ -648,7 +566,6 @@
                 <w:szCs w:val="24"/>
               </w:rPr>
             </w:pPr>
-            <w:proofErr w:type="gramStart"/>
             <w:r>
               <w:rPr>
                 <w:rFonts w:ascii="Times" w:eastAsia="Times" w:hAnsi="Times" w:cs="Times"/>
@@ -664,46 +581,16 @@
                 <w:sz w:val="24"/>
                 <w:szCs w:val="24"/>
               </w:rPr>
-              <w:t xml:space="preserve"> performance</w:t>
-            </w:r>
-            <w:proofErr w:type="gramEnd"/>
-            <w:r>
-              <w:rPr>
-                <w:rFonts w:ascii="Times" w:eastAsia="Times" w:hAnsi="Times" w:cs="Times"/>
-                <w:color w:val="000000"/>
-                <w:sz w:val="24"/>
-                <w:szCs w:val="24"/>
-              </w:rPr>
-              <w:t xml:space="preserve"> </w:t>
-            </w:r>
-            <w:r>
-              <w:rPr>
-                <w:rFonts w:ascii="Times" w:eastAsia="Times" w:hAnsi="Times" w:cs="Times"/>
-                <w:color w:val="000000"/>
-                <w:sz w:val="24"/>
-                <w:szCs w:val="24"/>
-              </w:rPr>
-              <w:t>– {{</w:t>
-            </w:r>
-            <w:proofErr w:type="spellStart"/>
-            <w:r>
-              <w:rPr>
-                <w:rFonts w:ascii="Times" w:eastAsia="Times" w:hAnsi="Times" w:cs="Times"/>
-                <w:color w:val="000000"/>
-                <w:sz w:val="24"/>
-                <w:szCs w:val="24"/>
-              </w:rPr>
-              <w:t>mse</w:t>
-            </w:r>
-            <w:proofErr w:type="spellEnd"/>
-            <w:r>
-              <w:rPr>
-                <w:rFonts w:ascii="Times" w:eastAsia="Times" w:hAnsi="Times" w:cs="Times"/>
-                <w:color w:val="000000"/>
-                <w:sz w:val="24"/>
-                <w:szCs w:val="24"/>
-              </w:rPr>
-              <w:t>}}</w:t>
+              <w:t xml:space="preserve"> performance </w:t>
+            </w:r>
+            <w:r>
+              <w:rPr>
+                <w:rFonts w:ascii="Times" w:eastAsia="Times" w:hAnsi="Times" w:cs="Times"/>
+                <w:color w:val="000000"/>
+                <w:sz w:val="24"/>
+                <w:szCs w:val="24"/>
+              </w:rPr>
+              <w:t>– {{mse}}</w:t>
             </w:r>
           </w:p>
           <w:p>
@@ -891,17 +778,7 @@
                 <w:sz w:val="24"/>
                 <w:szCs w:val="24"/>
               </w:rPr>
-              <w:t xml:space="preserve"> – {{</w:t>
-            </w:r>
-            <w:proofErr w:type="spellStart"/>
-            <w:r>
-              <w:rPr>
-                <w:rFonts w:ascii="Times" w:eastAsia="Times" w:hAnsi="Times" w:cs="Times"/>
-                <w:color w:val="000000"/>
-                <w:sz w:val="24"/>
-                <w:szCs w:val="24"/>
-              </w:rPr>
-              <w:t>atte_</w:t>
+              <w:t xml:space="preserve"> – {{atte_</w:t>
             </w:r>
             <w:r>
               <w:rPr>
@@ -919,17 +796,7 @@
                 <w:sz w:val="24"/>
                 <w:szCs w:val="24"/>
               </w:rPr>
-              <w:t>se</w:t>
-            </w:r>
-            <w:proofErr w:type="spellEnd"/>
-            <w:r>
-              <w:rPr>
-                <w:rFonts w:ascii="Times" w:eastAsia="Times" w:hAnsi="Times" w:cs="Times"/>
-                <w:color w:val="000000"/>
-                <w:sz w:val="24"/>
-                <w:szCs w:val="24"/>
-              </w:rPr>
-              <w:t>}}</w:t>
+              <w:t>se}}</w:t>
             </w:r>
           </w:p>
           <w:p>
@@ -1893,27 +1760,7 @@
                 <w:sz w:val="24"/>
                 <w:szCs w:val="24"/>
               </w:rPr>
-              <w:t xml:space="preserve"> semester). (if </w:t>
-            </w:r>
-            <w:proofErr w:type="gramStart"/>
-            <w:r>
-              <w:rPr>
-                <w:rFonts w:ascii="Times" w:eastAsia="Times" w:hAnsi="Times" w:cs="Times"/>
-                <w:color w:val="000000"/>
-                <w:sz w:val="24"/>
-                <w:szCs w:val="24"/>
-              </w:rPr>
-              <w:t>Yes</w:t>
-            </w:r>
-            <w:proofErr w:type="gramEnd"/>
-            <w:r>
-              <w:rPr>
-                <w:rFonts w:ascii="Times" w:eastAsia="Times" w:hAnsi="Times" w:cs="Times"/>
-                <w:color w:val="000000"/>
-                <w:sz w:val="24"/>
-                <w:szCs w:val="24"/>
-              </w:rPr>
-              <w:t>, please give the company name, role offered, duration and stipend details)</w:t>
+              <w:t xml:space="preserve"> semester). (if Yes, please give the company name, role offered, duration and stipend details)</w:t>
             </w:r>
           </w:p>
           <w:p>
@@ -2035,27 +1882,7 @@
                 <w:sz w:val="24"/>
                 <w:szCs w:val="24"/>
               </w:rPr>
-              <w:t xml:space="preserve">Are you an entrepreneur? (if </w:t>
-            </w:r>
-            <w:proofErr w:type="gramStart"/>
-            <w:r>
-              <w:rPr>
-                <w:rFonts w:ascii="Times" w:eastAsia="Times" w:hAnsi="Times" w:cs="Times"/>
-                <w:color w:val="000000"/>
-                <w:sz w:val="24"/>
-                <w:szCs w:val="24"/>
-              </w:rPr>
-              <w:t>Yes</w:t>
-            </w:r>
-            <w:proofErr w:type="gramEnd"/>
-            <w:r>
-              <w:rPr>
-                <w:rFonts w:ascii="Times" w:eastAsia="Times" w:hAnsi="Times" w:cs="Times"/>
-                <w:color w:val="000000"/>
-                <w:sz w:val="24"/>
-                <w:szCs w:val="24"/>
-              </w:rPr>
-              <w:t>, please give the details including registration letter)</w:t>
+              <w:t>Are you an entrepreneur? (if Yes, please give the details including registration letter)</w:t>
             </w:r>
           </w:p>
           <w:p>
@@ -2081,7 +1908,25 @@
                 <w:sz w:val="24"/>
                 <w:szCs w:val="24"/>
               </w:rPr>
-              <w:t>{{line9}}</w:t>
+              <w:t>{{line</w:t>
+            </w:r>
+            <w:r>
+              <w:rPr>
+                <w:rFonts w:ascii="Times" w:eastAsia="Times" w:hAnsi="Times" w:cs="Times"/>
+                <w:color w:val="000000"/>
+                <w:sz w:val="24"/>
+                <w:szCs w:val="24"/>
+              </w:rPr>
+              <w:t>10</w:t>
+            </w:r>
+            <w:r>
+              <w:rPr>
+                <w:rFonts w:ascii="Times" w:eastAsia="Times" w:hAnsi="Times" w:cs="Times"/>
+                <w:color w:val="000000"/>
+                <w:sz w:val="24"/>
+                <w:szCs w:val="24"/>
+              </w:rPr>
+              <w:t>}}</w:t>
             </w:r>
           </w:p>
           <w:p>
@@ -2184,7 +2029,25 @@
                 <w:sz w:val="24"/>
                 <w:szCs w:val="24"/>
               </w:rPr>
-              <w:t>{{line10}}</w:t>
+              <w:t>{{line1</w:t>
+            </w:r>
+            <w:r>
+              <w:rPr>
+                <w:rFonts w:ascii="Times" w:eastAsia="Times" w:hAnsi="Times" w:cs="Times"/>
+                <w:color w:val="000000"/>
+                <w:sz w:val="24"/>
+                <w:szCs w:val="24"/>
+              </w:rPr>
+              <w:t>1</w:t>
+            </w:r>
+            <w:r>
+              <w:rPr>
+                <w:rFonts w:ascii="Times" w:eastAsia="Times" w:hAnsi="Times" w:cs="Times"/>
+                <w:color w:val="000000"/>
+                <w:sz w:val="24"/>
+                <w:szCs w:val="24"/>
+              </w:rPr>
+              <w:t>}}</w:t>
             </w:r>
           </w:p>
           <w:p>
@@ -2282,7 +2145,25 @@
                 <w:sz w:val="24"/>
                 <w:szCs w:val="24"/>
               </w:rPr>
-              <w:t>{{line11}}</w:t>
+              <w:t>{{line1</w:t>
+            </w:r>
+            <w:r>
+              <w:rPr>
+                <w:rFonts w:ascii="Times" w:eastAsia="Times" w:hAnsi="Times" w:cs="Times"/>
+                <w:color w:val="000000"/>
+                <w:sz w:val="24"/>
+                <w:szCs w:val="24"/>
+              </w:rPr>
+              <w:t>2</w:t>
+            </w:r>
+            <w:r>
+              <w:rPr>
+                <w:rFonts w:ascii="Times" w:eastAsia="Times" w:hAnsi="Times" w:cs="Times"/>
+                <w:color w:val="000000"/>
+                <w:sz w:val="24"/>
+                <w:szCs w:val="24"/>
+              </w:rPr>
+              <w:t>}}</w:t>
             </w:r>
           </w:p>
           <w:p>
@@ -3177,29 +3058,7 @@
           <w:sz w:val="24"/>
           <w:szCs w:val="24"/>
         </w:rPr>
-        <w:t xml:space="preserve"> – {{</w:t>
-      </w:r>
-      <w:proofErr w:type="spellStart"/>
-      <w:r>
-        <w:rPr>
-          <w:rFonts w:ascii="Times" w:eastAsia="Times" w:hAnsi="Times" w:cs="Times"/>
-          <w:b/>
-          <w:color w:val="000000"/>
-          <w:sz w:val="24"/>
-          <w:szCs w:val="24"/>
-        </w:rPr>
-        <w:t>mentor_name</w:t>
-      </w:r>
-      <w:proofErr w:type="spellEnd"/>
-      <w:r>
-        <w:rPr>
-          <w:rFonts w:ascii="Times" w:eastAsia="Times" w:hAnsi="Times" w:cs="Times"/>
-          <w:b/>
-          <w:color w:val="000000"/>
-          <w:sz w:val="24"/>
-          <w:szCs w:val="24"/>
-        </w:rPr>
-        <w:t>}}</w:t>
+        <w:t xml:space="preserve"> – {{mentor_name}}</w:t>
       </w:r>
       <w:r>
         <w:rPr>

</xml_diff>